<commit_message>
implement backup and recovery
</commit_message>
<xml_diff>
--- a/Project User Guide.docx
+++ b/Project User Guide.docx
@@ -34,23 +34,39 @@
     </w:p>
     <w:p>
       <w:r>
-        <w:t>Welcome to the Pickup Line App! This application is designed to provide users with a selection of pickup lines for different situations.  The user-friendly interface offers a wide range of clever, flirty, and romantic pickup lines to suit your style.</w:t>
-      </w:r>
-    </w:p>
-    <w:p>
-      <w:pPr>
-        <w:pStyle w:val="Heading1"/>
-      </w:pPr>
-      <w:r>
-        <w:t>P</w:t>
-      </w:r>
-      <w:r>
-        <w:t>URPOSE OF THE USER GUIDE</w:t>
-      </w:r>
-    </w:p>
-    <w:p>
-      <w:r>
-        <w:t>The aim of this user guide is to assist users in effectively using the Pickup Line App. It offers instructions on navigating the app's features, accessing different categories of pickup lines, and entering new pickup lines into the database. By following this guide, users can enhance their experience with the app and discover new and exciting pickup lines to use in various social settings.</w:t>
+        <w:t xml:space="preserve">The app is a simple program which enable to shuffle different players so as to face </w:t>
+      </w:r>
+      <w:proofErr w:type="spellStart"/>
+      <w:r>
+        <w:t>each others</w:t>
+      </w:r>
+      <w:proofErr w:type="spellEnd"/>
+      <w:r>
+        <w:t xml:space="preserve"> before a match (football </w:t>
+      </w:r>
+      <w:proofErr w:type="spellStart"/>
+      <w:r>
+        <w:t>basket ball</w:t>
+      </w:r>
+      <w:proofErr w:type="spellEnd"/>
+      <w:r>
+        <w:t> </w:t>
+      </w:r>
+      <w:proofErr w:type="spellStart"/>
+      <w:r>
+        <w:t>etc</w:t>
+      </w:r>
+      <w:proofErr w:type="spellEnd"/>
+      <w:r>
+        <w:t> </w:t>
+      </w:r>
+      <w:proofErr w:type="spellStart"/>
+      <w:r>
+        <w:t>etc</w:t>
+      </w:r>
+      <w:proofErr w:type="spellEnd"/>
+      <w:r>
+        <w:t>)</w:t>
       </w:r>
     </w:p>
     <w:p>
@@ -76,13 +92,7 @@
         </w:numPr>
       </w:pPr>
       <w:r>
-        <w:t>A device (a computer</w:t>
-      </w:r>
-      <w:r>
-        <w:t xml:space="preserve">) </w:t>
-      </w:r>
-      <w:r>
-        <w:t>running the Python programming language.</w:t>
+        <w:t>A device (a computer) running the Python programming language.</w:t>
       </w:r>
     </w:p>
     <w:p>
@@ -94,21 +104,8 @@
         </w:numPr>
       </w:pPr>
       <w:r>
-        <w:t xml:space="preserve">The necessary Python libraries installed, including </w:t>
-      </w:r>
-      <w:proofErr w:type="spellStart"/>
-      <w:r>
-        <w:t>Tkinter</w:t>
-      </w:r>
-      <w:proofErr w:type="spellEnd"/>
-      <w:r>
-        <w:t xml:space="preserve">, </w:t>
-      </w:r>
-      <w:proofErr w:type="spellStart"/>
-      <w:r>
-        <w:t>ttkbootstrap</w:t>
-      </w:r>
-      <w:proofErr w:type="spellEnd"/>
+        <w:t>The necessary Python libraries installed</w:t>
+      </w:r>
       <w:r>
         <w:t>.</w:t>
       </w:r>
@@ -190,7 +187,6 @@
         </w:numPr>
       </w:pPr>
       <w:r>
-        <w:lastRenderedPageBreak/>
         <w:t>Visit the Python website (https://www.python.org/) and download the latest version of Python for Windows.</w:t>
       </w:r>
     </w:p>
@@ -279,215 +275,71 @@
       <w:r>
         <w:t xml:space="preserve"> command to install the required libraries</w:t>
       </w:r>
-      <w:r>
-        <w:t>.</w:t>
+    </w:p>
+    <w:p>
+      <w:pPr>
+        <w:pStyle w:val="Heading1"/>
+      </w:pPr>
+      <w:r>
+        <w:lastRenderedPageBreak/>
+        <w:t>User Interface Overview:</w:t>
       </w:r>
     </w:p>
     <w:p>
       <w:pPr>
         <w:pStyle w:val="ListParagraph"/>
+      </w:pPr>
+    </w:p>
+    <w:p>
+      <w:r>
+        <w:t xml:space="preserve">After launching the app, enter the names of all the players who are to play and </w:t>
+      </w:r>
+      <w:proofErr w:type="spellStart"/>
+      <w:r>
+        <w:t>seperate</w:t>
+      </w:r>
+      <w:proofErr w:type="spellEnd"/>
+      <w:r>
+        <w:t xml:space="preserve"> them with the use of a comma.</w:t>
+      </w:r>
+    </w:p>
+    <w:p>
+      <w:r>
+        <w:t xml:space="preserve">after clicking on the button mix, it will show the first result of those who are to play the first matches. Then on the second input box, enter the name </w:t>
+      </w:r>
+      <w:proofErr w:type="spellStart"/>
+      <w:r>
+        <w:t>o</w:t>
+      </w:r>
+      <w:proofErr w:type="spellEnd"/>
+      <w:r>
+        <w:t xml:space="preserve"> the different winners of the first match so as to get another result and make the other players to face each other and the process will continue up to the </w:t>
+      </w:r>
+      <w:proofErr w:type="spellStart"/>
+      <w:r>
+        <w:t>semi finals</w:t>
+      </w:r>
+      <w:proofErr w:type="spellEnd"/>
+      <w:r>
+        <w:t xml:space="preserve">. </w:t>
+      </w:r>
+    </w:p>
+    <w:p>
+      <w:r>
+        <w:t>After everything done, you have to click the finish button so that it will wipe the different data gotten from the app and end the process.</w:t>
+      </w:r>
+    </w:p>
+    <w:p/>
+    <w:p>
+      <w:r>
         <w:rPr>
-          <w:color w:val="FF0000"/>
+          <w:noProof/>
         </w:rPr>
-      </w:pPr>
-      <w:r>
-        <w:rPr>
-          <w:color w:val="FF0000"/>
-        </w:rPr>
-        <w:t xml:space="preserve">pip install </w:t>
-      </w:r>
-      <w:proofErr w:type="spellStart"/>
-      <w:r>
-        <w:rPr>
-          <w:color w:val="FF0000"/>
-        </w:rPr>
-        <w:t>ttkbootstrap</w:t>
-      </w:r>
-      <w:proofErr w:type="spellEnd"/>
-      <w:r>
-        <w:rPr>
-          <w:color w:val="FF0000"/>
-        </w:rPr>
-        <w:t xml:space="preserve"> (</w:t>
-      </w:r>
-      <w:proofErr w:type="spellStart"/>
-      <w:r>
-        <w:rPr>
-          <w:color w:val="FF0000"/>
-        </w:rPr>
-        <w:t>tkkbootstrap</w:t>
-      </w:r>
-      <w:proofErr w:type="spellEnd"/>
-      <w:r>
-        <w:rPr>
-          <w:color w:val="FF0000"/>
-        </w:rPr>
-        <w:t xml:space="preserve"> is the name of the dependency. Do the same for the rest</w:t>
-      </w:r>
-      <w:r>
-        <w:rPr>
-          <w:color w:val="FF0000"/>
-        </w:rPr>
-        <w:t>)</w:t>
-      </w:r>
-    </w:p>
-    <w:p>
-      <w:pPr>
-        <w:pStyle w:val="ListParagraph"/>
-        <w:numPr>
-          <w:ilvl w:val="0"/>
-          <w:numId w:val="2"/>
-        </w:numPr>
-      </w:pPr>
-      <w:r>
-        <w:t xml:space="preserve">Now run </w:t>
-      </w:r>
-      <w:r>
-        <w:rPr>
-          <w:b/>
-          <w:bCs/>
-          <w:color w:val="FF0000"/>
-        </w:rPr>
-        <w:t>python main.py</w:t>
-      </w:r>
-      <w:r>
-        <w:rPr>
-          <w:color w:val="FF0000"/>
-        </w:rPr>
-        <w:t xml:space="preserve"> </w:t>
-      </w:r>
-      <w:r>
-        <w:t>to run the app</w:t>
-      </w:r>
-    </w:p>
-    <w:p>
-      <w:pPr>
-        <w:pStyle w:val="Heading3"/>
-        <w:rPr>
-          <w:rFonts w:ascii="Times New Roman" w:hAnsi="Times New Roman" w:cs="Times New Roman"/>
-          <w:sz w:val="28"/>
-          <w:szCs w:val="28"/>
-        </w:rPr>
-      </w:pPr>
-      <w:r>
-        <w:rPr>
-          <w:rFonts w:ascii="Times New Roman" w:hAnsi="Times New Roman" w:cs="Times New Roman"/>
-          <w:sz w:val="28"/>
-          <w:szCs w:val="28"/>
-        </w:rPr>
-        <w:t>Initial Setup</w:t>
-      </w:r>
-      <w:r>
-        <w:rPr>
-          <w:rFonts w:ascii="Times New Roman" w:hAnsi="Times New Roman" w:cs="Times New Roman"/>
-          <w:sz w:val="28"/>
-          <w:szCs w:val="28"/>
-        </w:rPr>
-        <w:t>:</w:t>
-      </w:r>
-    </w:p>
-    <w:p>
-      <w:r>
-        <w:t>After installing the app, there is no need for additional setup steps. Simply launch the app and access the main interface to start exploring pickup lines. If you wish to contribute your own pickup lines to the app's database, navigate to the 'Enter Line' tab and follow the instructions provided. Enjoy using the Pickup Line App!</w:t>
-      </w:r>
-    </w:p>
-    <w:p/>
-    <w:p>
-      <w:pPr>
-        <w:pStyle w:val="Heading1"/>
-      </w:pPr>
-      <w:r>
-        <w:t>User Interface Overview:</w:t>
-      </w:r>
-    </w:p>
-    <w:p>
-      <w:r>
-        <w:t>The Pickup Line App has a user-friendly interface that provides easy access to a variety of pickup lines. The main components of the app are:</w:t>
-      </w:r>
-    </w:p>
-    <w:p/>
-    <w:p>
-      <w:pPr>
-        <w:pStyle w:val="ListParagraph"/>
-        <w:numPr>
-          <w:ilvl w:val="0"/>
-          <w:numId w:val="4"/>
-        </w:numPr>
-      </w:pPr>
-      <w:r>
-        <w:t>The Main Tab</w:t>
-      </w:r>
-      <w:r>
-        <w:t>:</w:t>
-      </w:r>
-    </w:p>
-    <w:p>
-      <w:pPr>
-        <w:pStyle w:val="ListParagraph"/>
-        <w:numPr>
-          <w:ilvl w:val="0"/>
-          <w:numId w:val="5"/>
-        </w:numPr>
-      </w:pPr>
-      <w:r>
-        <w:t>This displays a randomly selected pickup line at the center of the screen.</w:t>
-      </w:r>
-    </w:p>
-    <w:p>
-      <w:pPr>
-        <w:pStyle w:val="ListParagraph"/>
-        <w:numPr>
-          <w:ilvl w:val="0"/>
-          <w:numId w:val="5"/>
-        </w:numPr>
-      </w:pPr>
-      <w:r>
-        <w:t>Users can navigate through the pickup lines using the 'Previous' and 'Next' buttons located at the bottom of the tab.</w:t>
-      </w:r>
-    </w:p>
-    <w:p>
-      <w:pPr>
-        <w:pStyle w:val="ListParagraph"/>
-        <w:numPr>
-          <w:ilvl w:val="0"/>
-          <w:numId w:val="5"/>
-        </w:numPr>
-      </w:pPr>
-      <w:r>
-        <w:t>A dropdown menu allows users to select a specific category of pickup lines, such as 'Funny,' 'Flirty,' or 'Clever.'</w:t>
-      </w:r>
-    </w:p>
-    <w:p>
-      <w:pPr>
-        <w:pStyle w:val="ListParagraph"/>
-        <w:numPr>
-          <w:ilvl w:val="0"/>
-          <w:numId w:val="5"/>
-        </w:numPr>
-      </w:pPr>
-      <w:r>
-        <w:t>Clicking the 'Get random [category]' button generates a random pickup line from the selected category.</w:t>
-      </w:r>
-    </w:p>
-    <w:p>
-      <w:pPr>
-        <w:pStyle w:val="ListParagraph"/>
-      </w:pPr>
-      <w:r>
-        <w:lastRenderedPageBreak/>
         <w:drawing>
-          <wp:anchor distT="0" distB="0" distL="114300" distR="114300" simplePos="0" relativeHeight="251658240" behindDoc="0" locked="0" layoutInCell="1" allowOverlap="1" wp14:anchorId="2666A0FC" wp14:editId="0A8D83EB">
-            <wp:simplePos x="1371600" y="914400"/>
-            <wp:positionH relativeFrom="margin">
-              <wp:align>center</wp:align>
-            </wp:positionH>
-            <wp:positionV relativeFrom="margin">
-              <wp:align>top</wp:align>
-            </wp:positionV>
-            <wp:extent cx="5943600" cy="4426585"/>
+          <wp:inline distT="0" distB="0" distL="0" distR="0" wp14:anchorId="1DA4FA31" wp14:editId="4F133122">
+            <wp:extent cx="5943600" cy="3962400"/>
             <wp:effectExtent l="0" t="0" r="0" b="0"/>
-            <wp:wrapSquare wrapText="bothSides"/>
-            <wp:docPr id="1004824638" name="Picture 1"/>
+            <wp:docPr id="902952543" name="Picture 1"/>
             <wp:cNvGraphicFramePr>
               <a:graphicFrameLocks xmlns:a="http://schemas.openxmlformats.org/drawingml/2006/main" noChangeAspect="1"/>
             </wp:cNvGraphicFramePr>
@@ -495,7 +347,7 @@
               <a:graphicData uri="http://schemas.openxmlformats.org/drawingml/2006/picture">
                 <pic:pic xmlns:pic="http://schemas.openxmlformats.org/drawingml/2006/picture">
                   <pic:nvPicPr>
-                    <pic:cNvPr id="1004824638" name=""/>
+                    <pic:cNvPr id="902952543" name="Picture 902952543"/>
                     <pic:cNvPicPr/>
                   </pic:nvPicPr>
                   <pic:blipFill>
@@ -513,106 +365,7 @@
                   <pic:spPr>
                     <a:xfrm>
                       <a:off x="0" y="0"/>
-                      <a:ext cx="5943600" cy="4426585"/>
-                    </a:xfrm>
-                    <a:prstGeom prst="rect">
-                      <a:avLst/>
-                    </a:prstGeom>
-                  </pic:spPr>
-                </pic:pic>
-              </a:graphicData>
-            </a:graphic>
-          </wp:anchor>
-        </w:drawing>
-      </w:r>
-    </w:p>
-    <w:p>
-      <w:pPr>
-        <w:pStyle w:val="ListParagraph"/>
-        <w:numPr>
-          <w:ilvl w:val="0"/>
-          <w:numId w:val="4"/>
-        </w:numPr>
-      </w:pPr>
-      <w:r>
-        <w:t>The Navigation Buttons</w:t>
-      </w:r>
-    </w:p>
-    <w:p>
-      <w:pPr>
-        <w:pStyle w:val="ListParagraph"/>
-        <w:numPr>
-          <w:ilvl w:val="0"/>
-          <w:numId w:val="6"/>
-        </w:numPr>
-      </w:pPr>
-      <w:r>
-        <w:t>The navigation buttons are located at the bottom of the main tab and allow users to move between pickup lines.</w:t>
-      </w:r>
-    </w:p>
-    <w:p>
-      <w:pPr>
-        <w:pStyle w:val="ListParagraph"/>
-        <w:numPr>
-          <w:ilvl w:val="0"/>
-          <w:numId w:val="6"/>
-        </w:numPr>
-      </w:pPr>
-      <w:r>
-        <w:t>The 'Previous' button displays the previous pickup line in the app's history,</w:t>
-      </w:r>
-    </w:p>
-    <w:p>
-      <w:pPr>
-        <w:pStyle w:val="ListParagraph"/>
-        <w:numPr>
-          <w:ilvl w:val="0"/>
-          <w:numId w:val="6"/>
-        </w:numPr>
-      </w:pPr>
-      <w:r>
-        <w:t>while the 'Next' button displays the next pickup line in the app's history.</w:t>
-      </w:r>
-    </w:p>
-    <w:p>
-      <w:pPr>
-        <w:pStyle w:val="ListParagraph"/>
-        <w:numPr>
-          <w:ilvl w:val="0"/>
-          <w:numId w:val="6"/>
-        </w:numPr>
-      </w:pPr>
-      <w:r>
-        <w:t>The “Get a random line” gives a random line</w:t>
-      </w:r>
-    </w:p>
-    <w:p>
-      <w:r>
-        <w:drawing>
-          <wp:inline distT="0" distB="0" distL="0" distR="0" wp14:anchorId="6F6FC497" wp14:editId="188F4FDC">
-            <wp:extent cx="5943600" cy="883920"/>
-            <wp:effectExtent l="0" t="0" r="0" b="0"/>
-            <wp:docPr id="445997089" name="Picture 1"/>
-            <wp:cNvGraphicFramePr>
-              <a:graphicFrameLocks xmlns:a="http://schemas.openxmlformats.org/drawingml/2006/main" noChangeAspect="1"/>
-            </wp:cNvGraphicFramePr>
-            <a:graphic xmlns:a="http://schemas.openxmlformats.org/drawingml/2006/main">
-              <a:graphicData uri="http://schemas.openxmlformats.org/drawingml/2006/picture">
-                <pic:pic xmlns:pic="http://schemas.openxmlformats.org/drawingml/2006/picture">
-                  <pic:nvPicPr>
-                    <pic:cNvPr id="445997089" name=""/>
-                    <pic:cNvPicPr/>
-                  </pic:nvPicPr>
-                  <pic:blipFill>
-                    <a:blip r:embed="rId8"/>
-                    <a:stretch>
-                      <a:fillRect/>
-                    </a:stretch>
-                  </pic:blipFill>
-                  <pic:spPr>
-                    <a:xfrm>
-                      <a:off x="0" y="0"/>
-                      <a:ext cx="5943600" cy="883920"/>
+                      <a:ext cx="5943600" cy="3962400"/>
                     </a:xfrm>
                     <a:prstGeom prst="rect">
                       <a:avLst/>
@@ -624,409 +377,67 @@
           </wp:inline>
         </w:drawing>
       </w:r>
-    </w:p>
-    <w:p>
-      <w:pPr>
-        <w:pStyle w:val="ListParagraph"/>
-        <w:numPr>
-          <w:ilvl w:val="0"/>
-          <w:numId w:val="4"/>
-        </w:numPr>
-      </w:pPr>
-      <w:r>
-        <w:t>The Category Selection</w:t>
-      </w:r>
-    </w:p>
-    <w:p>
-      <w:pPr>
-        <w:pStyle w:val="ListParagraph"/>
-      </w:pPr>
-    </w:p>
-    <w:p>
-      <w:pPr>
-        <w:pStyle w:val="ListParagraph"/>
-      </w:pPr>
-    </w:p>
-    <w:p>
-      <w:pPr>
-        <w:pStyle w:val="ListParagraph"/>
-        <w:numPr>
-          <w:ilvl w:val="0"/>
-          <w:numId w:val="7"/>
-        </w:numPr>
+      <w:r>
+        <w:tab/>
+      </w:r>
+      <w:r>
+        <w:tab/>
+      </w:r>
+      <w:r>
+        <w:tab/>
+      </w:r>
+      <w:r>
+        <w:tab/>
+      </w:r>
+      <w:r>
+        <w:tab/>
+      </w:r>
+      <w:r>
+        <w:tab/>
+      </w:r>
+      <w:r>
+        <w:tab/>
+      </w:r>
+    </w:p>
+    <w:p/>
+    <w:p>
+      <w:pPr>
+        <w:pStyle w:val="Heading1"/>
       </w:pPr>
       <w:r>
         <w:lastRenderedPageBreak/>
-        <w:t>In the main tab, users have the option to select a specific category of pickup lines from a dropdown menu.</w:t>
-      </w:r>
-    </w:p>
-    <w:p>
-      <w:pPr>
-        <w:pStyle w:val="ListParagraph"/>
-        <w:numPr>
-          <w:ilvl w:val="0"/>
-          <w:numId w:val="7"/>
-        </w:numPr>
-      </w:pPr>
-      <w:r>
-        <w:t>The available categories are 'Funny', 'Flirty', 'Clever', 'Romantic', 'Complementary', and 'Cheesy'.</w:t>
-      </w:r>
-    </w:p>
-    <w:p>
-      <w:r>
-        <w:drawing>
-          <wp:anchor distT="0" distB="0" distL="114300" distR="114300" simplePos="0" relativeHeight="251659264" behindDoc="0" locked="0" layoutInCell="1" allowOverlap="1" wp14:anchorId="209388A8" wp14:editId="2EFCBB10">
-            <wp:simplePos x="0" y="0"/>
-            <wp:positionH relativeFrom="column">
-              <wp:posOffset>1644650</wp:posOffset>
-            </wp:positionH>
-            <wp:positionV relativeFrom="paragraph">
-              <wp:posOffset>165100</wp:posOffset>
-            </wp:positionV>
-            <wp:extent cx="3302170" cy="1587582"/>
-            <wp:effectExtent l="0" t="0" r="0" b="0"/>
-            <wp:wrapThrough wrapText="bothSides">
-              <wp:wrapPolygon edited="0">
-                <wp:start x="0" y="0"/>
-                <wp:lineTo x="0" y="21254"/>
-                <wp:lineTo x="21434" y="21254"/>
-                <wp:lineTo x="21434" y="0"/>
-                <wp:lineTo x="0" y="0"/>
-              </wp:wrapPolygon>
-            </wp:wrapThrough>
-            <wp:docPr id="1610969035" name="Picture 1"/>
-            <wp:cNvGraphicFramePr>
-              <a:graphicFrameLocks xmlns:a="http://schemas.openxmlformats.org/drawingml/2006/main" noChangeAspect="1"/>
-            </wp:cNvGraphicFramePr>
-            <a:graphic xmlns:a="http://schemas.openxmlformats.org/drawingml/2006/main">
-              <a:graphicData uri="http://schemas.openxmlformats.org/drawingml/2006/picture">
-                <pic:pic xmlns:pic="http://schemas.openxmlformats.org/drawingml/2006/picture">
-                  <pic:nvPicPr>
-                    <pic:cNvPr id="1610969035" name=""/>
-                    <pic:cNvPicPr/>
-                  </pic:nvPicPr>
-                  <pic:blipFill>
-                    <a:blip r:embed="rId9">
-                      <a:extLst>
-                        <a:ext uri="{28A0092B-C50C-407E-A947-70E740481C1C}">
-                          <a14:useLocalDpi xmlns:a14="http://schemas.microsoft.com/office/drawing/2010/main" val="0"/>
-                        </a:ext>
-                      </a:extLst>
-                    </a:blip>
-                    <a:stretch>
-                      <a:fillRect/>
-                    </a:stretch>
-                  </pic:blipFill>
-                  <pic:spPr>
-                    <a:xfrm>
-                      <a:off x="0" y="0"/>
-                      <a:ext cx="3302170" cy="1587582"/>
-                    </a:xfrm>
-                    <a:prstGeom prst="rect">
-                      <a:avLst/>
-                    </a:prstGeom>
-                  </pic:spPr>
-                </pic:pic>
-              </a:graphicData>
-            </a:graphic>
-            <wp14:sizeRelH relativeFrom="page">
-              <wp14:pctWidth>0</wp14:pctWidth>
-            </wp14:sizeRelH>
-            <wp14:sizeRelV relativeFrom="page">
-              <wp14:pctHeight>0</wp14:pctHeight>
-            </wp14:sizeRelV>
-          </wp:anchor>
-        </w:drawing>
-      </w:r>
-      <w:r>
-        <w:t xml:space="preserve">           </w:t>
-      </w:r>
-      <w:r>
-        <w:tab/>
-      </w:r>
-      <w:r>
-        <w:tab/>
-      </w:r>
-      <w:r>
-        <w:tab/>
-      </w:r>
-      <w:r>
-        <w:tab/>
-      </w:r>
-      <w:r>
-        <w:tab/>
-      </w:r>
-      <w:r>
-        <w:tab/>
-      </w:r>
-      <w:r>
-        <w:tab/>
-      </w:r>
-      <w:r>
-        <w:tab/>
-      </w:r>
-      <w:r>
-        <w:tab/>
-      </w:r>
-      <w:r>
-        <w:tab/>
-      </w:r>
-      <w:r>
-        <w:tab/>
-      </w:r>
-      <w:r>
-        <w:tab/>
-      </w:r>
-      <w:r>
-        <w:tab/>
-      </w:r>
-      <w:r>
-        <w:tab/>
-      </w:r>
-      <w:r>
-        <w:tab/>
-      </w:r>
-      <w:r>
-        <w:tab/>
-      </w:r>
-      <w:r>
-        <w:tab/>
-      </w:r>
-      <w:r>
-        <w:tab/>
-      </w:r>
-      <w:r>
-        <w:tab/>
-      </w:r>
-      <w:r>
-        <w:tab/>
-      </w:r>
-      <w:r>
-        <w:tab/>
-      </w:r>
-      <w:r>
-        <w:tab/>
-      </w:r>
-      <w:r>
-        <w:tab/>
-      </w:r>
-      <w:r>
-        <w:tab/>
-      </w:r>
-      <w:r>
-        <w:tab/>
-      </w:r>
-      <w:r>
-        <w:tab/>
-      </w:r>
-      <w:r>
-        <w:tab/>
-      </w:r>
-      <w:r>
-        <w:tab/>
-      </w:r>
-      <w:r>
-        <w:tab/>
-      </w:r>
-      <w:r>
-        <w:tab/>
-      </w:r>
-      <w:r>
-        <w:tab/>
-      </w:r>
-      <w:r>
-        <w:tab/>
-      </w:r>
-      <w:r>
-        <w:tab/>
-      </w:r>
-      <w:r>
-        <w:tab/>
-      </w:r>
-      <w:r>
-        <w:tab/>
+        <w:t>CONCLUSION</w:t>
+      </w:r>
+    </w:p>
+    <w:p>
+      <w:r>
+        <w:t>The user guide offers comprehensive assistance for users of the pickup line app. It begins with an introduction that provides an overview of the app's purpose and emphasizes the importance of the user guide in facilitating a smooth user experience. The guide outlines the prerequisites or requirements for using the app, ensuring that users are adequately prepared.</w:t>
       </w:r>
     </w:p>
     <w:p/>
     <w:p>
-      <w:pPr>
-        <w:pStyle w:val="ListParagraph"/>
-        <w:numPr>
-          <w:ilvl w:val="0"/>
-          <w:numId w:val="4"/>
-        </w:numPr>
-      </w:pPr>
-      <w:r>
-        <w:t xml:space="preserve">The 'Enter Line' tab </w:t>
-      </w:r>
-    </w:p>
-    <w:p>
-      <w:pPr>
-        <w:pStyle w:val="ListParagraph"/>
-        <w:numPr>
-          <w:ilvl w:val="0"/>
-          <w:numId w:val="8"/>
-        </w:numPr>
-      </w:pPr>
-      <w:r>
-        <w:t xml:space="preserve">It enables </w:t>
-      </w:r>
-      <w:r>
-        <w:t>users to add their own pickup lines to the app's database.</w:t>
-      </w:r>
-    </w:p>
-    <w:p>
-      <w:pPr>
-        <w:pStyle w:val="ListParagraph"/>
-        <w:numPr>
-          <w:ilvl w:val="0"/>
-          <w:numId w:val="8"/>
-        </w:numPr>
-      </w:pPr>
-      <w:r>
-        <w:t>Users can input the language, category, and text of their pickup line into the respective fields.</w:t>
-      </w:r>
-    </w:p>
-    <w:p>
-      <w:pPr>
-        <w:pStyle w:val="ListParagraph"/>
-        <w:numPr>
-          <w:ilvl w:val="0"/>
-          <w:numId w:val="8"/>
-        </w:numPr>
-      </w:pPr>
-      <w:r>
-        <w:t>Once the 'Submit' button is clicked, the entered pickup line is saved into the app's database for future use.</w:t>
-      </w:r>
-    </w:p>
-    <w:p>
-      <w:pPr>
-        <w:ind w:left="720"/>
-      </w:pPr>
-    </w:p>
-    <w:p>
-      <w:pPr>
-        <w:pStyle w:val="ListParagraph"/>
-        <w:ind w:left="1080"/>
-      </w:pPr>
-      <w:r>
-        <w:drawing>
-          <wp:inline distT="0" distB="0" distL="0" distR="0" wp14:anchorId="43EBAC8E" wp14:editId="434798B4">
-            <wp:extent cx="1473276" cy="673135"/>
-            <wp:effectExtent l="0" t="0" r="0" b="0"/>
-            <wp:docPr id="440903403" name="Picture 1"/>
-            <wp:cNvGraphicFramePr>
-              <a:graphicFrameLocks xmlns:a="http://schemas.openxmlformats.org/drawingml/2006/main" noChangeAspect="1"/>
-            </wp:cNvGraphicFramePr>
-            <a:graphic xmlns:a="http://schemas.openxmlformats.org/drawingml/2006/main">
-              <a:graphicData uri="http://schemas.openxmlformats.org/drawingml/2006/picture">
-                <pic:pic xmlns:pic="http://schemas.openxmlformats.org/drawingml/2006/picture">
-                  <pic:nvPicPr>
-                    <pic:cNvPr id="440903403" name=""/>
-                    <pic:cNvPicPr/>
-                  </pic:nvPicPr>
-                  <pic:blipFill>
-                    <a:blip r:embed="rId10"/>
-                    <a:stretch>
-                      <a:fillRect/>
-                    </a:stretch>
-                  </pic:blipFill>
-                  <pic:spPr>
-                    <a:xfrm>
-                      <a:off x="0" y="0"/>
-                      <a:ext cx="1473276" cy="673135"/>
-                    </a:xfrm>
-                    <a:prstGeom prst="rect">
-                      <a:avLst/>
-                    </a:prstGeom>
-                  </pic:spPr>
-                </pic:pic>
-              </a:graphicData>
-            </a:graphic>
-          </wp:inline>
-        </w:drawing>
-      </w:r>
-    </w:p>
-    <w:p>
-      <w:pPr>
-        <w:pStyle w:val="ListParagraph"/>
-        <w:ind w:left="1080"/>
-      </w:pPr>
-    </w:p>
-    <w:p>
-      <w:pPr>
-        <w:pStyle w:val="ListParagraph"/>
-        <w:ind w:left="1080"/>
-      </w:pPr>
-    </w:p>
-    <w:p>
-      <w:pPr>
-        <w:pStyle w:val="ListParagraph"/>
-        <w:ind w:left="1080"/>
-      </w:pPr>
-    </w:p>
-    <w:p>
-      <w:pPr>
-        <w:pStyle w:val="ListParagraph"/>
-        <w:ind w:left="1080"/>
-      </w:pPr>
-    </w:p>
-    <w:p>
-      <w:pPr>
-        <w:pStyle w:val="ListParagraph"/>
-        <w:ind w:left="1080"/>
-      </w:pPr>
-      <w:r>
-        <w:lastRenderedPageBreak/>
-        <w:drawing>
-          <wp:anchor distT="0" distB="0" distL="114300" distR="114300" simplePos="0" relativeHeight="251660288" behindDoc="0" locked="0" layoutInCell="1" allowOverlap="1" wp14:anchorId="7BC07CAA" wp14:editId="7B88081E">
-            <wp:simplePos x="1600200" y="914400"/>
-            <wp:positionH relativeFrom="margin">
-              <wp:align>center</wp:align>
-            </wp:positionH>
-            <wp:positionV relativeFrom="margin">
-              <wp:align>top</wp:align>
-            </wp:positionV>
-            <wp:extent cx="5943600" cy="4586605"/>
-            <wp:effectExtent l="0" t="0" r="0" b="4445"/>
-            <wp:wrapSquare wrapText="bothSides"/>
-            <wp:docPr id="465088607" name="Picture 1"/>
-            <wp:cNvGraphicFramePr>
-              <a:graphicFrameLocks xmlns:a="http://schemas.openxmlformats.org/drawingml/2006/main" noChangeAspect="1"/>
-            </wp:cNvGraphicFramePr>
-            <a:graphic xmlns:a="http://schemas.openxmlformats.org/drawingml/2006/main">
-              <a:graphicData uri="http://schemas.openxmlformats.org/drawingml/2006/picture">
-                <pic:pic xmlns:pic="http://schemas.openxmlformats.org/drawingml/2006/picture">
-                  <pic:nvPicPr>
-                    <pic:cNvPr id="465088607" name=""/>
-                    <pic:cNvPicPr/>
-                  </pic:nvPicPr>
-                  <pic:blipFill>
-                    <a:blip r:embed="rId11">
-                      <a:extLst>
-                        <a:ext uri="{28A0092B-C50C-407E-A947-70E740481C1C}">
-                          <a14:useLocalDpi xmlns:a14="http://schemas.microsoft.com/office/drawing/2010/main" val="0"/>
-                        </a:ext>
-                      </a:extLst>
-                    </a:blip>
-                    <a:stretch>
-                      <a:fillRect/>
-                    </a:stretch>
-                  </pic:blipFill>
-                  <pic:spPr>
-                    <a:xfrm>
-                      <a:off x="0" y="0"/>
-                      <a:ext cx="5943600" cy="4586605"/>
-                    </a:xfrm>
-                    <a:prstGeom prst="rect">
-                      <a:avLst/>
-                    </a:prstGeom>
-                  </pic:spPr>
-                </pic:pic>
-              </a:graphicData>
-            </a:graphic>
-          </wp:anchor>
-        </w:drawing>
+      <w:r>
+        <w:t>After the introduction, detailed installation instructions are provided to guide users through the process of downloading and installing the app on various platforms without relying on step-by-step forms. Subsequently, the initial setup steps are explained to ensure users can effectively utilize the app upon installation.</w:t>
+      </w:r>
+    </w:p>
+    <w:p/>
+    <w:p>
+      <w:r>
+        <w:t>The section on the user interface provides an overview of the app's main components, using descriptive language to help users visualize the layout and navigate through the app. Although screenshots or diagrams can enhance this section, they are not presented in a step-by-step format.</w:t>
+      </w:r>
+    </w:p>
+    <w:p/>
+    <w:p>
+      <w:r>
+        <w:t xml:space="preserve">Finally, the user guide invites users to provide feedback and suggestions for improving both the app and the user guide. This feedback loop </w:t>
+      </w:r>
+      <w:proofErr w:type="spellStart"/>
+      <w:r>
+        <w:t>emphasises</w:t>
+      </w:r>
+      <w:proofErr w:type="spellEnd"/>
+      <w:r>
+        <w:t xml:space="preserve"> the collaborative relationship between users and developers, with the aim of continuously enhancing the app's functionality and user experience.</w:t>
       </w:r>
     </w:p>
     <w:p/>
@@ -1093,6 +504,95 @@
 <file path=word/numbering.xml><?xml version="1.0" encoding="utf-8"?>
 <w:numbering xmlns:wpc="http://schemas.microsoft.com/office/word/2010/wordprocessingCanvas" xmlns:cx="http://schemas.microsoft.com/office/drawing/2014/chartex" xmlns:cx1="http://schemas.microsoft.com/office/drawing/2015/9/8/chartex" xmlns:cx2="http://schemas.microsoft.com/office/drawing/2015/10/21/chartex" xmlns:cx3="http://schemas.microsoft.com/office/drawing/2016/5/9/chartex" xmlns:cx4="http://schemas.microsoft.com/office/drawing/2016/5/10/chartex" xmlns:cx5="http://schemas.microsoft.com/office/drawing/2016/5/11/chartex" xmlns:cx6="http://schemas.microsoft.com/office/drawing/2016/5/12/chartex" xmlns:cx7="http://schemas.microsoft.com/office/drawing/2016/5/13/chartex" xmlns:cx8="http://schemas.microsoft.com/office/drawing/2016/5/14/chartex" xmlns:mc="http://schemas.openxmlformats.org/markup-compatibility/2006" xmlns:aink="http://schemas.microsoft.com/office/drawing/2016/ink" xmlns:am3d="http://schemas.microsoft.com/office/drawing/2017/model3d" xmlns:o="urn:schemas-microsoft-com:office:office" xmlns:oel="http://schemas.microsoft.com/office/2019/extlst" xmlns:r="http://schemas.openxmlformats.org/officeDocument/2006/relationships" xmlns:m="http://schemas.openxmlformats.org/officeDocument/2006/math" xmlns:v="urn:schemas-microsoft-com:vml" xmlns:wp14="http://schemas.microsoft.com/office/word/2010/wordprocessingDrawing" xmlns:wp="http://schemas.openxmlformats.org/drawingml/2006/wordprocessingDrawing" xmlns:w10="urn:schemas-microsoft-com:office:word" xmlns:w="http://schemas.openxmlformats.org/wordprocessingml/2006/main" xmlns:w14="http://schemas.microsoft.com/office/word/2010/wordml" xmlns:w15="http://schemas.microsoft.com/office/word/2012/wordml" xmlns:w16cex="http://schemas.microsoft.com/office/word/2018/wordml/cex" xmlns:w16cid="http://schemas.microsoft.com/office/word/2016/wordml/cid" xmlns:w16="http://schemas.microsoft.com/office/word/2018/wordml" xmlns:w16du="http://schemas.microsoft.com/office/word/2023/wordml/word16du" xmlns:w16sdtdh="http://schemas.microsoft.com/office/word/2020/wordml/sdtdatahash" xmlns:w16se="http://schemas.microsoft.com/office/word/2015/wordml/symex" xmlns:wpg="http://schemas.microsoft.com/office/word/2010/wordprocessingGroup" xmlns:wpi="http://schemas.microsoft.com/office/word/2010/wordprocessingInk" xmlns:wne="http://schemas.microsoft.com/office/word/2006/wordml" xmlns:wps="http://schemas.microsoft.com/office/word/2010/wordprocessingShape" mc:Ignorable="w14 w15 w16se w16cid w16 w16cex w16sdtdh w16du wp14">
   <w:abstractNum w:abstractNumId="0" w15:restartNumberingAfterBreak="0">
+    <w:nsid w:val="26B223ED"/>
+    <w:multiLevelType w:val="hybridMultilevel"/>
+    <w:tmpl w:val="4E6880EC"/>
+    <w:lvl w:ilvl="0" w:tplc="0409000F">
+      <w:start w:val="1"/>
+      <w:numFmt w:val="decimal"/>
+      <w:lvlText w:val="%1."/>
+      <w:lvlJc w:val="left"/>
+      <w:pPr>
+        <w:ind w:left="720" w:hanging="360"/>
+      </w:pPr>
+      <w:rPr>
+        <w:rFonts w:hint="default"/>
+      </w:rPr>
+    </w:lvl>
+    <w:lvl w:ilvl="1" w:tplc="04090019" w:tentative="1">
+      <w:start w:val="1"/>
+      <w:numFmt w:val="lowerLetter"/>
+      <w:lvlText w:val="%2."/>
+      <w:lvlJc w:val="left"/>
+      <w:pPr>
+        <w:ind w:left="1440" w:hanging="360"/>
+      </w:pPr>
+    </w:lvl>
+    <w:lvl w:ilvl="2" w:tplc="0409001B" w:tentative="1">
+      <w:start w:val="1"/>
+      <w:numFmt w:val="lowerRoman"/>
+      <w:lvlText w:val="%3."/>
+      <w:lvlJc w:val="right"/>
+      <w:pPr>
+        <w:ind w:left="2160" w:hanging="180"/>
+      </w:pPr>
+    </w:lvl>
+    <w:lvl w:ilvl="3" w:tplc="0409000F" w:tentative="1">
+      <w:start w:val="1"/>
+      <w:numFmt w:val="decimal"/>
+      <w:lvlText w:val="%4."/>
+      <w:lvlJc w:val="left"/>
+      <w:pPr>
+        <w:ind w:left="2880" w:hanging="360"/>
+      </w:pPr>
+    </w:lvl>
+    <w:lvl w:ilvl="4" w:tplc="04090019" w:tentative="1">
+      <w:start w:val="1"/>
+      <w:numFmt w:val="lowerLetter"/>
+      <w:lvlText w:val="%5."/>
+      <w:lvlJc w:val="left"/>
+      <w:pPr>
+        <w:ind w:left="3600" w:hanging="360"/>
+      </w:pPr>
+    </w:lvl>
+    <w:lvl w:ilvl="5" w:tplc="0409001B" w:tentative="1">
+      <w:start w:val="1"/>
+      <w:numFmt w:val="lowerRoman"/>
+      <w:lvlText w:val="%6."/>
+      <w:lvlJc w:val="right"/>
+      <w:pPr>
+        <w:ind w:left="4320" w:hanging="180"/>
+      </w:pPr>
+    </w:lvl>
+    <w:lvl w:ilvl="6" w:tplc="0409000F" w:tentative="1">
+      <w:start w:val="1"/>
+      <w:numFmt w:val="decimal"/>
+      <w:lvlText w:val="%7."/>
+      <w:lvlJc w:val="left"/>
+      <w:pPr>
+        <w:ind w:left="5040" w:hanging="360"/>
+      </w:pPr>
+    </w:lvl>
+    <w:lvl w:ilvl="7" w:tplc="04090019" w:tentative="1">
+      <w:start w:val="1"/>
+      <w:numFmt w:val="lowerLetter"/>
+      <w:lvlText w:val="%8."/>
+      <w:lvlJc w:val="left"/>
+      <w:pPr>
+        <w:ind w:left="5760" w:hanging="360"/>
+      </w:pPr>
+    </w:lvl>
+    <w:lvl w:ilvl="8" w:tplc="0409001B" w:tentative="1">
+      <w:start w:val="1"/>
+      <w:numFmt w:val="lowerRoman"/>
+      <w:lvlText w:val="%9."/>
+      <w:lvlJc w:val="right"/>
+      <w:pPr>
+        <w:ind w:left="6480" w:hanging="180"/>
+      </w:pPr>
+    </w:lvl>
+  </w:abstractNum>
+  <w:abstractNum w:abstractNumId="1" w15:restartNumberingAfterBreak="0">
     <w:nsid w:val="2B534E58"/>
     <w:multiLevelType w:val="hybridMultilevel"/>
     <w:tmpl w:val="988A7CC2"/>
@@ -1205,7 +705,7 @@
       </w:rPr>
     </w:lvl>
   </w:abstractNum>
-  <w:abstractNum w:abstractNumId="1" w15:restartNumberingAfterBreak="0">
+  <w:abstractNum w:abstractNumId="2" w15:restartNumberingAfterBreak="0">
     <w:nsid w:val="2D500F09"/>
     <w:multiLevelType w:val="hybridMultilevel"/>
     <w:tmpl w:val="5C06D250"/>
@@ -1294,7 +794,7 @@
       </w:pPr>
     </w:lvl>
   </w:abstractNum>
-  <w:abstractNum w:abstractNumId="2" w15:restartNumberingAfterBreak="0">
+  <w:abstractNum w:abstractNumId="3" w15:restartNumberingAfterBreak="0">
     <w:nsid w:val="48791AD5"/>
     <w:multiLevelType w:val="hybridMultilevel"/>
     <w:tmpl w:val="BEA0A700"/>
@@ -1407,7 +907,7 @@
       </w:rPr>
     </w:lvl>
   </w:abstractNum>
-  <w:abstractNum w:abstractNumId="3" w15:restartNumberingAfterBreak="0">
+  <w:abstractNum w:abstractNumId="4" w15:restartNumberingAfterBreak="0">
     <w:nsid w:val="488B3DED"/>
     <w:multiLevelType w:val="hybridMultilevel"/>
     <w:tmpl w:val="3FBC5BB0"/>
@@ -1496,7 +996,7 @@
       </w:pPr>
     </w:lvl>
   </w:abstractNum>
-  <w:abstractNum w:abstractNumId="4" w15:restartNumberingAfterBreak="0">
+  <w:abstractNum w:abstractNumId="5" w15:restartNumberingAfterBreak="0">
     <w:nsid w:val="4C8F57CA"/>
     <w:multiLevelType w:val="hybridMultilevel"/>
     <w:tmpl w:val="65B06BC4"/>
@@ -1609,7 +1109,7 @@
       </w:rPr>
     </w:lvl>
   </w:abstractNum>
-  <w:abstractNum w:abstractNumId="5" w15:restartNumberingAfterBreak="0">
+  <w:abstractNum w:abstractNumId="6" w15:restartNumberingAfterBreak="0">
     <w:nsid w:val="560C3F71"/>
     <w:multiLevelType w:val="hybridMultilevel"/>
     <w:tmpl w:val="E8BE79DA"/>
@@ -1698,7 +1198,7 @@
       </w:pPr>
     </w:lvl>
   </w:abstractNum>
-  <w:abstractNum w:abstractNumId="6" w15:restartNumberingAfterBreak="0">
+  <w:abstractNum w:abstractNumId="7" w15:restartNumberingAfterBreak="0">
     <w:nsid w:val="5939218D"/>
     <w:multiLevelType w:val="hybridMultilevel"/>
     <w:tmpl w:val="C6F89950"/>
@@ -1811,7 +1311,7 @@
       </w:rPr>
     </w:lvl>
   </w:abstractNum>
-  <w:abstractNum w:abstractNumId="7" w15:restartNumberingAfterBreak="0">
+  <w:abstractNum w:abstractNumId="8" w15:restartNumberingAfterBreak="0">
     <w:nsid w:val="59E919D7"/>
     <w:multiLevelType w:val="hybridMultilevel"/>
     <w:tmpl w:val="25CEA0D0"/>
@@ -1924,29 +1424,125 @@
       </w:rPr>
     </w:lvl>
   </w:abstractNum>
+  <w:abstractNum w:abstractNumId="9" w15:restartNumberingAfterBreak="0">
+    <w:nsid w:val="651F1CF8"/>
+    <w:multiLevelType w:val="hybridMultilevel"/>
+    <w:tmpl w:val="A8D45B7A"/>
+    <w:lvl w:ilvl="0" w:tplc="2AE04222">
+      <w:start w:val="1"/>
+      <w:numFmt w:val="decimal"/>
+      <w:lvlText w:val="%1."/>
+      <w:lvlJc w:val="left"/>
+      <w:pPr>
+        <w:ind w:left="720" w:hanging="360"/>
+      </w:pPr>
+      <w:rPr>
+        <w:rFonts w:asciiTheme="majorHAnsi" w:hAnsiTheme="majorHAnsi" w:cstheme="majorBidi" w:hint="default"/>
+        <w:sz w:val="24"/>
+      </w:rPr>
+    </w:lvl>
+    <w:lvl w:ilvl="1" w:tplc="04090019" w:tentative="1">
+      <w:start w:val="1"/>
+      <w:numFmt w:val="lowerLetter"/>
+      <w:lvlText w:val="%2."/>
+      <w:lvlJc w:val="left"/>
+      <w:pPr>
+        <w:ind w:left="1440" w:hanging="360"/>
+      </w:pPr>
+    </w:lvl>
+    <w:lvl w:ilvl="2" w:tplc="0409001B" w:tentative="1">
+      <w:start w:val="1"/>
+      <w:numFmt w:val="lowerRoman"/>
+      <w:lvlText w:val="%3."/>
+      <w:lvlJc w:val="right"/>
+      <w:pPr>
+        <w:ind w:left="2160" w:hanging="180"/>
+      </w:pPr>
+    </w:lvl>
+    <w:lvl w:ilvl="3" w:tplc="0409000F" w:tentative="1">
+      <w:start w:val="1"/>
+      <w:numFmt w:val="decimal"/>
+      <w:lvlText w:val="%4."/>
+      <w:lvlJc w:val="left"/>
+      <w:pPr>
+        <w:ind w:left="2880" w:hanging="360"/>
+      </w:pPr>
+    </w:lvl>
+    <w:lvl w:ilvl="4" w:tplc="04090019" w:tentative="1">
+      <w:start w:val="1"/>
+      <w:numFmt w:val="lowerLetter"/>
+      <w:lvlText w:val="%5."/>
+      <w:lvlJc w:val="left"/>
+      <w:pPr>
+        <w:ind w:left="3600" w:hanging="360"/>
+      </w:pPr>
+    </w:lvl>
+    <w:lvl w:ilvl="5" w:tplc="0409001B" w:tentative="1">
+      <w:start w:val="1"/>
+      <w:numFmt w:val="lowerRoman"/>
+      <w:lvlText w:val="%6."/>
+      <w:lvlJc w:val="right"/>
+      <w:pPr>
+        <w:ind w:left="4320" w:hanging="180"/>
+      </w:pPr>
+    </w:lvl>
+    <w:lvl w:ilvl="6" w:tplc="0409000F" w:tentative="1">
+      <w:start w:val="1"/>
+      <w:numFmt w:val="decimal"/>
+      <w:lvlText w:val="%7."/>
+      <w:lvlJc w:val="left"/>
+      <w:pPr>
+        <w:ind w:left="5040" w:hanging="360"/>
+      </w:pPr>
+    </w:lvl>
+    <w:lvl w:ilvl="7" w:tplc="04090019" w:tentative="1">
+      <w:start w:val="1"/>
+      <w:numFmt w:val="lowerLetter"/>
+      <w:lvlText w:val="%8."/>
+      <w:lvlJc w:val="left"/>
+      <w:pPr>
+        <w:ind w:left="5760" w:hanging="360"/>
+      </w:pPr>
+    </w:lvl>
+    <w:lvl w:ilvl="8" w:tplc="0409001B" w:tentative="1">
+      <w:start w:val="1"/>
+      <w:numFmt w:val="lowerRoman"/>
+      <w:lvlText w:val="%9."/>
+      <w:lvlJc w:val="right"/>
+      <w:pPr>
+        <w:ind w:left="6480" w:hanging="180"/>
+      </w:pPr>
+    </w:lvl>
+  </w:abstractNum>
   <w:num w:numId="1" w16cid:durableId="365105341">
+    <w:abstractNumId w:val="5"/>
+  </w:num>
+  <w:num w:numId="2" w16cid:durableId="963198604">
+    <w:abstractNumId w:val="3"/>
+  </w:num>
+  <w:num w:numId="3" w16cid:durableId="1081759120">
+    <w:abstractNumId w:val="2"/>
+  </w:num>
+  <w:num w:numId="4" w16cid:durableId="1079788849">
     <w:abstractNumId w:val="4"/>
   </w:num>
-  <w:num w:numId="2" w16cid:durableId="963198604">
-    <w:abstractNumId w:val="2"/>
+  <w:num w:numId="5" w16cid:durableId="293097439">
+    <w:abstractNumId w:val="6"/>
   </w:num>
-  <w:num w:numId="3" w16cid:durableId="1081759120">
+  <w:num w:numId="6" w16cid:durableId="1641499250">
     <w:abstractNumId w:val="1"/>
   </w:num>
-  <w:num w:numId="4" w16cid:durableId="1079788849">
-    <w:abstractNumId w:val="3"/>
+  <w:num w:numId="7" w16cid:durableId="562760963">
+    <w:abstractNumId w:val="8"/>
   </w:num>
-  <w:num w:numId="5" w16cid:durableId="293097439">
-    <w:abstractNumId w:val="5"/>
+  <w:num w:numId="8" w16cid:durableId="2056660479">
+    <w:abstractNumId w:val="7"/>
   </w:num>
-  <w:num w:numId="6" w16cid:durableId="1641499250">
+  <w:num w:numId="9" w16cid:durableId="1289975322">
     <w:abstractNumId w:val="0"/>
   </w:num>
-  <w:num w:numId="7" w16cid:durableId="562760963">
-    <w:abstractNumId w:val="7"/>
-  </w:num>
-  <w:num w:numId="8" w16cid:durableId="2056660479">
-    <w:abstractNumId w:val="6"/>
+  <w:num w:numId="10" w16cid:durableId="2027098413">
+    <w:abstractNumId w:val="9"/>
   </w:num>
 </w:numbering>
 </file>

</xml_diff>